<commit_message>
Update IET munkanapló sablon.docx
</commit_message>
<xml_diff>
--- a/doc/IET munkanapló sablon.docx
+++ b/doc/IET munkanapló sablon.docx
@@ -1,6 +1,6 @@
 
 <file path=word/document.xml><?xml version="1.0" encoding="utf-8"?>
-<w:document xmlns:wpc="http://schemas.microsoft.com/office/word/2010/wordprocessingCanvas" xmlns:cx="http://schemas.microsoft.com/office/drawing/2014/chartex" xmlns:cx1="http://schemas.microsoft.com/office/drawing/2015/9/8/chartex" xmlns:cx2="http://schemas.microsoft.com/office/drawing/2015/10/21/chartex" xmlns:cx3="http://schemas.microsoft.com/office/drawing/2016/5/9/chartex" xmlns:cx4="http://schemas.microsoft.com/office/drawing/2016/5/10/chartex" xmlns:cx5="http://schemas.microsoft.com/office/drawing/2016/5/11/chartex" xmlns:cx6="http://schemas.microsoft.com/office/drawing/2016/5/12/chartex" xmlns:cx7="http://schemas.microsoft.com/office/drawing/2016/5/13/chartex" xmlns:cx8="http://schemas.microsoft.com/office/drawing/2016/5/14/chartex" xmlns:mc="http://schemas.openxmlformats.org/markup-compatibility/2006" xmlns:aink="http://schemas.microsoft.com/office/drawing/2016/ink" xmlns:am3d="http://schemas.microsoft.com/office/drawing/2017/model3d" xmlns:o="urn:schemas-microsoft-com:office:office" xmlns:oel="http://schemas.microsoft.com/office/2019/extlst" xmlns:r="http://schemas.openxmlformats.org/officeDocument/2006/relationships" xmlns:m="http://schemas.openxmlformats.org/officeDocument/2006/math" xmlns:v="urn:schemas-microsoft-com:vml" xmlns:wp14="http://schemas.microsoft.com/office/word/2010/wordprocessingDrawing" xmlns:wp="http://schemas.openxmlformats.org/drawingml/2006/wordprocessingDrawing" xmlns:w10="urn:schemas-microsoft-com:office:word" xmlns:w="http://schemas.openxmlformats.org/wordprocessingml/2006/main" xmlns:w14="http://schemas.microsoft.com/office/word/2010/wordml" xmlns:w15="http://schemas.microsoft.com/office/word/2012/wordml" xmlns:w16cex="http://schemas.microsoft.com/office/word/2018/wordml/cex" xmlns:w16cid="http://schemas.microsoft.com/office/word/2016/wordml/cid" xmlns:w16="http://schemas.microsoft.com/office/word/2018/wordml" xmlns:w16du="http://schemas.microsoft.com/office/word/2023/wordml/word16du" xmlns:w16sdtdh="http://schemas.microsoft.com/office/word/2020/wordml/sdtdatahash" xmlns:w16se="http://schemas.microsoft.com/office/word/2015/wordml/symex" xmlns:wpg="http://schemas.microsoft.com/office/word/2010/wordprocessingGroup" xmlns:wpi="http://schemas.microsoft.com/office/word/2010/wordprocessingInk" xmlns:wne="http://schemas.microsoft.com/office/word/2006/wordml" xmlns:wps="http://schemas.microsoft.com/office/word/2010/wordprocessingShape" mc:Ignorable="w14 w15 w16se w16cid w16 w16cex w16sdtdh wp14">
+<w:document xmlns:wpc="http://schemas.microsoft.com/office/word/2010/wordprocessingCanvas" xmlns:cx="http://schemas.microsoft.com/office/drawing/2014/chartex" xmlns:cx1="http://schemas.microsoft.com/office/drawing/2015/9/8/chartex" xmlns:mc="http://schemas.openxmlformats.org/markup-compatibility/2006" xmlns:o="urn:schemas-microsoft-com:office:office" xmlns:r="http://schemas.openxmlformats.org/officeDocument/2006/relationships" xmlns:m="http://schemas.openxmlformats.org/officeDocument/2006/math" xmlns:v="urn:schemas-microsoft-com:vml" xmlns:wp14="http://schemas.microsoft.com/office/word/2010/wordprocessingDrawing" xmlns:wp="http://schemas.openxmlformats.org/drawingml/2006/wordprocessingDrawing" xmlns:w10="urn:schemas-microsoft-com:office:word" xmlns:w="http://schemas.openxmlformats.org/wordprocessingml/2006/main" xmlns:w14="http://schemas.microsoft.com/office/word/2010/wordml" xmlns:w15="http://schemas.microsoft.com/office/word/2012/wordml" xmlns:w16se="http://schemas.microsoft.com/office/word/2015/wordml/symex" xmlns:wpg="http://schemas.microsoft.com/office/word/2010/wordprocessingGroup" xmlns:wpi="http://schemas.microsoft.com/office/word/2010/wordprocessingInk" xmlns:wne="http://schemas.microsoft.com/office/word/2006/wordml" xmlns:wps="http://schemas.microsoft.com/office/word/2010/wordprocessingShape" mc:Ignorable="w14 w15 w16se wp14">
   <w:body>
     <w:p>
       <w:pPr>
@@ -121,13 +121,8 @@
         </w:numPr>
       </w:pPr>
       <w:r>
-        <w:t xml:space="preserve">Build keretrendszer </w:t>
+        <w:t>Build keretrendszer ellenőrzése</w:t>
       </w:r>
-      <w:proofErr w:type="gramStart"/>
-      <w:r>
-        <w:t>ellenőrzése</w:t>
-      </w:r>
-      <w:proofErr w:type="gramEnd"/>
     </w:p>
     <w:p>
       <w:pPr>
@@ -143,13 +138,8 @@
         <w:t>javítása</w:t>
       </w:r>
       <w:r>
-        <w:t xml:space="preserve">: src path-ok </w:t>
+        <w:t>: src path-ok javítása</w:t>
       </w:r>
-      <w:proofErr w:type="gramStart"/>
-      <w:r>
-        <w:t>javítása</w:t>
-      </w:r>
-      <w:proofErr w:type="gramEnd"/>
     </w:p>
     <w:p>
       <w:pPr>
@@ -162,13 +152,8 @@
         <w:t xml:space="preserve">Build keretrendszer javítása: </w:t>
       </w:r>
       <w:r>
-        <w:t xml:space="preserve">a unit tesztek lefuttatásának </w:t>
+        <w:t>a unit tesztek lefuttatásának megjavítása</w:t>
       </w:r>
-      <w:proofErr w:type="gramStart"/>
-      <w:r>
-        <w:t>megjavítása</w:t>
-      </w:r>
-      <w:proofErr w:type="gramEnd"/>
     </w:p>
     <w:p>
       <w:pPr>
@@ -244,7 +229,7 @@
       <w:r>
         <w:rPr>
           <w:noProof/>
-          <w:lang w:val="hu-HU" w:eastAsia="zh-CN"/>
+          <w:lang w:val="hu-HU"/>
         </w:rPr>
         <mc:AlternateContent>
           <mc:Choice Requires="wpg">
@@ -285,7 +270,7 @@
               </wp:inline>
             </w:drawing>
           </mc:Choice>
-          <mc:Fallback xmlns:a="http://schemas.openxmlformats.org/drawingml/2006/main">
+          <mc:Fallback xmlns:a="http://schemas.openxmlformats.org/drawingml/2006/main" xmlns:w16sdtdh="http://schemas.microsoft.com/office/word/2020/wordml/sdtdatahash" xmlns:w16du="http://schemas.microsoft.com/office/word/2023/wordml/word16du" xmlns:w16="http://schemas.microsoft.com/office/word/2018/wordml" xmlns:w16cid="http://schemas.microsoft.com/office/word/2016/wordml/cid" xmlns:w16cex="http://schemas.microsoft.com/office/word/2018/wordml/cex" xmlns:oel="http://schemas.microsoft.com/office/2019/extlst" xmlns:am3d="http://schemas.microsoft.com/office/drawing/2017/model3d" xmlns:aink="http://schemas.microsoft.com/office/drawing/2016/ink" xmlns:cx8="http://schemas.microsoft.com/office/drawing/2016/5/14/chartex" xmlns:cx7="http://schemas.microsoft.com/office/drawing/2016/5/13/chartex" xmlns:cx6="http://schemas.microsoft.com/office/drawing/2016/5/12/chartex" xmlns:cx5="http://schemas.microsoft.com/office/drawing/2016/5/11/chartex" xmlns:cx4="http://schemas.microsoft.com/office/drawing/2016/5/10/chartex" xmlns:cx3="http://schemas.microsoft.com/office/drawing/2016/5/9/chartex" xmlns:cx2="http://schemas.microsoft.com/office/drawing/2015/10/21/chartex">
             <w:pict>
               <v:shape id="shape 0" o:spid="_x0000_s0" o:spt="1" style="mso-wrap-distance-left:0.0pt;mso-wrap-distance-top:0.0pt;mso-wrap-distance-right:0.0pt;mso-wrap-distance-bottom:0.0pt;width:0.0pt;height:1.5pt;" coordsize="100000,100000" path="" fillcolor="#A0A0A0" stroked="f">
                 <v:path textboxrect="0,0,0,0"/>
@@ -363,13 +348,8 @@
         <w:t xml:space="preserve">Build keretrendszer </w:t>
       </w:r>
       <w:r>
-        <w:t xml:space="preserve">alapjainak </w:t>
+        <w:t>alapjainak létrehozása</w:t>
       </w:r>
-      <w:proofErr w:type="gramStart"/>
-      <w:r>
-        <w:t>létrehozása</w:t>
-      </w:r>
-      <w:proofErr w:type="gramEnd"/>
     </w:p>
     <w:p>
       <w:pPr>
@@ -381,11 +361,9 @@
       <w:r>
         <w:t xml:space="preserve">Build keretrendszer </w:t>
       </w:r>
-      <w:proofErr w:type="gramStart"/>
       <w:r>
         <w:t>tesztelése</w:t>
       </w:r>
-      <w:proofErr w:type="gramEnd"/>
     </w:p>
     <w:p>
       <w:pPr>
@@ -433,7 +411,7 @@
       <w:r>
         <w:rPr>
           <w:noProof/>
-          <w:lang w:val="hu-HU" w:eastAsia="zh-CN"/>
+          <w:lang w:val="hu-HU"/>
         </w:rPr>
         <mc:AlternateContent>
           <mc:Choice Requires="wpg">
@@ -474,7 +452,7 @@
               </wp:inline>
             </w:drawing>
           </mc:Choice>
-          <mc:Fallback xmlns:a="http://schemas.openxmlformats.org/drawingml/2006/main">
+          <mc:Fallback xmlns:a="http://schemas.openxmlformats.org/drawingml/2006/main" xmlns:w16sdtdh="http://schemas.microsoft.com/office/word/2020/wordml/sdtdatahash" xmlns:w16du="http://schemas.microsoft.com/office/word/2023/wordml/word16du" xmlns:w16="http://schemas.microsoft.com/office/word/2018/wordml" xmlns:w16cid="http://schemas.microsoft.com/office/word/2016/wordml/cid" xmlns:w16cex="http://schemas.microsoft.com/office/word/2018/wordml/cex" xmlns:oel="http://schemas.microsoft.com/office/2019/extlst" xmlns:am3d="http://schemas.microsoft.com/office/drawing/2017/model3d" xmlns:aink="http://schemas.microsoft.com/office/drawing/2016/ink" xmlns:cx8="http://schemas.microsoft.com/office/drawing/2016/5/14/chartex" xmlns:cx7="http://schemas.microsoft.com/office/drawing/2016/5/13/chartex" xmlns:cx6="http://schemas.microsoft.com/office/drawing/2016/5/12/chartex" xmlns:cx5="http://schemas.microsoft.com/office/drawing/2016/5/11/chartex" xmlns:cx4="http://schemas.microsoft.com/office/drawing/2016/5/10/chartex" xmlns:cx3="http://schemas.microsoft.com/office/drawing/2016/5/9/chartex" xmlns:cx2="http://schemas.microsoft.com/office/drawing/2015/10/21/chartex">
             <w:pict>
               <v:shape id="shape 1" o:spid="_x0000_s1" o:spt="1" style="mso-wrap-distance-left:0.0pt;mso-wrap-distance-top:0.0pt;mso-wrap-distance-right:0.0pt;mso-wrap-distance-bottom:0.0pt;width:0.0pt;height:1.5pt;" coordsize="100000,100000" path="" fillcolor="#A0A0A0" stroked="f">
                 <v:path textboxrect="0,0,0,0"/>
@@ -573,7 +551,7 @@
       <w:r>
         <w:rPr>
           <w:noProof/>
-          <w:lang w:val="hu-HU" w:eastAsia="zh-CN"/>
+          <w:lang w:val="hu-HU"/>
         </w:rPr>
         <mc:AlternateContent>
           <mc:Choice Requires="wpg">
@@ -614,7 +592,7 @@
               </wp:inline>
             </w:drawing>
           </mc:Choice>
-          <mc:Fallback xmlns:a="http://schemas.openxmlformats.org/drawingml/2006/main">
+          <mc:Fallback xmlns:a="http://schemas.openxmlformats.org/drawingml/2006/main" xmlns:w16sdtdh="http://schemas.microsoft.com/office/word/2020/wordml/sdtdatahash" xmlns:w16du="http://schemas.microsoft.com/office/word/2023/wordml/word16du" xmlns:w16="http://schemas.microsoft.com/office/word/2018/wordml" xmlns:w16cid="http://schemas.microsoft.com/office/word/2016/wordml/cid" xmlns:w16cex="http://schemas.microsoft.com/office/word/2018/wordml/cex" xmlns:oel="http://schemas.microsoft.com/office/2019/extlst" xmlns:am3d="http://schemas.microsoft.com/office/drawing/2017/model3d" xmlns:aink="http://schemas.microsoft.com/office/drawing/2016/ink" xmlns:cx8="http://schemas.microsoft.com/office/drawing/2016/5/14/chartex" xmlns:cx7="http://schemas.microsoft.com/office/drawing/2016/5/13/chartex" xmlns:cx6="http://schemas.microsoft.com/office/drawing/2016/5/12/chartex" xmlns:cx5="http://schemas.microsoft.com/office/drawing/2016/5/11/chartex" xmlns:cx4="http://schemas.microsoft.com/office/drawing/2016/5/10/chartex" xmlns:cx3="http://schemas.microsoft.com/office/drawing/2016/5/9/chartex" xmlns:cx2="http://schemas.microsoft.com/office/drawing/2015/10/21/chartex">
             <w:pict>
               <v:shape id="shape 2" o:spid="_x0000_s2" o:spt="1" style="mso-wrap-distance-left:0.0pt;mso-wrap-distance-top:0.0pt;mso-wrap-distance-right:0.0pt;mso-wrap-distance-bottom:0.0pt;width:0.0pt;height:1.5pt;" coordsize="100000,100000" path="" fillcolor="#A0A0A0" stroked="f">
                 <v:path textboxrect="0,0,0,0"/>
@@ -719,29 +697,15 @@
         <w:rPr>
           <w:color w:val="000000" w:themeColor="text1"/>
         </w:rPr>
-        <w:t xml:space="preserve">Build keretkrendszer módosítása: AssertJ Swing </w:t>
+        <w:t>Build keretkrendszer módosítása: AssertJ Swing importálása</w:t>
       </w:r>
-      <w:proofErr w:type="gramStart"/>
-      <w:r>
-        <w:rPr>
-          <w:color w:val="000000" w:themeColor="text1"/>
-        </w:rPr>
-        <w:t>importálása</w:t>
-      </w:r>
-      <w:proofErr w:type="gramEnd"/>
     </w:p>
     <w:p>
       <w:r>
         <w:t xml:space="preserve">Java osztályok UI tesztekre felkészítése </w:t>
       </w:r>
       <w:r>
-        <w:t xml:space="preserve">(összesen kb. </w:t>
-      </w:r>
-      <w:r>
-        <w:t>8</w:t>
-      </w:r>
-      <w:r>
-        <w:t xml:space="preserve"> óra):</w:t>
+        <w:t>(összesen kb. 8 óra):</w:t>
       </w:r>
     </w:p>
     <w:p>
@@ -760,7 +724,7 @@
       <w:r>
         <w:rPr>
           <w:noProof/>
-          <w:lang w:val="hu-HU" w:eastAsia="zh-CN"/>
+          <w:lang w:val="hu-HU"/>
         </w:rPr>
         <mc:AlternateContent>
           <mc:Choice Requires="wps">
@@ -801,7 +765,7 @@
               </wp:inline>
             </w:drawing>
           </mc:Choice>
-          <mc:Fallback>
+          <mc:Fallback xmlns:w16sdtdh="http://schemas.microsoft.com/office/word/2020/wordml/sdtdatahash" xmlns:w16du="http://schemas.microsoft.com/office/word/2023/wordml/word16du" xmlns:w16="http://schemas.microsoft.com/office/word/2018/wordml" xmlns:w16cid="http://schemas.microsoft.com/office/word/2016/wordml/cid" xmlns:w16cex="http://schemas.microsoft.com/office/word/2018/wordml/cex" xmlns:oel="http://schemas.microsoft.com/office/2019/extlst" xmlns:am3d="http://schemas.microsoft.com/office/drawing/2017/model3d" xmlns:aink="http://schemas.microsoft.com/office/drawing/2016/ink" xmlns:cx8="http://schemas.microsoft.com/office/drawing/2016/5/14/chartex" xmlns:cx7="http://schemas.microsoft.com/office/drawing/2016/5/13/chartex" xmlns:cx6="http://schemas.microsoft.com/office/drawing/2016/5/12/chartex" xmlns:cx5="http://schemas.microsoft.com/office/drawing/2016/5/11/chartex" xmlns:cx4="http://schemas.microsoft.com/office/drawing/2016/5/10/chartex" xmlns:cx3="http://schemas.microsoft.com/office/drawing/2016/5/9/chartex" xmlns:cx2="http://schemas.microsoft.com/office/drawing/2015/10/21/chartex">
             <w:pict>
               <v:rect w14:anchorId="394692A0" id="Téglalap 5" o:spid="_x0000_s1026" style="width:0;height:1.5pt;visibility:visible;mso-wrap-style:square;mso-left-percent:-10001;mso-top-percent:-10001;mso-position-horizontal:absolute;mso-position-horizontal-relative:char;mso-position-vertical:absolute;mso-position-vertical-relative:line;mso-left-percent:-10001;mso-top-percent:-10001;v-text-anchor:top" o:gfxdata="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" fillcolor="#a0a0a0" stroked="f">
                 <w10:anchorlock/>
@@ -818,7 +782,7 @@
       <w:r>
         <w:rPr>
           <w:noProof/>
-          <w:lang w:val="hu-HU" w:eastAsia="zh-CN"/>
+          <w:lang w:val="hu-HU"/>
         </w:rPr>
         <mc:AlternateContent>
           <mc:Choice Requires="wpg">
@@ -859,7 +823,7 @@
               </wp:inline>
             </w:drawing>
           </mc:Choice>
-          <mc:Fallback xmlns:a="http://schemas.openxmlformats.org/drawingml/2006/main">
+          <mc:Fallback xmlns:a="http://schemas.openxmlformats.org/drawingml/2006/main" xmlns:w16sdtdh="http://schemas.microsoft.com/office/word/2020/wordml/sdtdatahash" xmlns:w16du="http://schemas.microsoft.com/office/word/2023/wordml/word16du" xmlns:w16="http://schemas.microsoft.com/office/word/2018/wordml" xmlns:w16cid="http://schemas.microsoft.com/office/word/2016/wordml/cid" xmlns:w16cex="http://schemas.microsoft.com/office/word/2018/wordml/cex" xmlns:oel="http://schemas.microsoft.com/office/2019/extlst" xmlns:am3d="http://schemas.microsoft.com/office/drawing/2017/model3d" xmlns:aink="http://schemas.microsoft.com/office/drawing/2016/ink" xmlns:cx8="http://schemas.microsoft.com/office/drawing/2016/5/14/chartex" xmlns:cx7="http://schemas.microsoft.com/office/drawing/2016/5/13/chartex" xmlns:cx6="http://schemas.microsoft.com/office/drawing/2016/5/12/chartex" xmlns:cx5="http://schemas.microsoft.com/office/drawing/2016/5/11/chartex" xmlns:cx4="http://schemas.microsoft.com/office/drawing/2016/5/10/chartex" xmlns:cx3="http://schemas.microsoft.com/office/drawing/2016/5/9/chartex" xmlns:cx2="http://schemas.microsoft.com/office/drawing/2015/10/21/chartex">
             <w:pict>
               <v:shape id="shape 3" o:spid="_x0000_s3" o:spt="1" style="mso-wrap-distance-left:0.0pt;mso-wrap-distance-top:0.0pt;mso-wrap-distance-right:0.0pt;mso-wrap-distance-bottom:0.0pt;width:0.0pt;height:1.5pt;" coordsize="100000,100000" path="" fillcolor="#A0A0A0" stroked="f">
                 <v:path textboxrect="0,0,0,0"/>
@@ -872,51 +836,83 @@
         <w:t xml:space="preserve"> </w:t>
       </w:r>
       <w:r>
-        <w:t>Csapattag 5 (</w:t>
+        <w:t xml:space="preserve">Csapattag 5 </w:t>
       </w:r>
       <w:r>
         <w:rPr>
-          <w:color w:val="FF0000"/>
+          <w:color w:val="auto"/>
+          <w:sz w:val="22"/>
         </w:rPr>
-        <w:t>Név</w:t>
+        <w:t>(</w:t>
       </w:r>
       <w:r>
+        <w:rPr>
+          <w:color w:val="auto"/>
+          <w:sz w:val="22"/>
+        </w:rPr>
+        <w:t>Tálos Martin</w:t>
+      </w:r>
+      <w:r>
+        <w:rPr>
+          <w:color w:val="auto"/>
+          <w:sz w:val="22"/>
+        </w:rPr>
         <w:t xml:space="preserve">, </w:t>
       </w:r>
       <w:r>
         <w:rPr>
-          <w:color w:val="FF0000"/>
+          <w:color w:val="auto"/>
+          <w:sz w:val="22"/>
         </w:rPr>
-        <w:t>NEPTUN</w:t>
-      </w:r>
-      <w:r>
-        <w:t xml:space="preserve">, </w:t>
+        <w:t>C5R0C4</w:t>
       </w:r>
       <w:r>
         <w:rPr>
-          <w:color w:val="FF0000"/>
+          <w:color w:val="auto"/>
+          <w:sz w:val="22"/>
         </w:rPr>
-        <w:t>GitHub</w:t>
+        <w:t>,</w:t>
       </w:r>
       <w:r>
+        <w:rPr>
+          <w:color w:val="auto"/>
+          <w:sz w:val="22"/>
+        </w:rPr>
+        <w:t xml:space="preserve"> T</w:t>
+      </w:r>
+      <w:r>
+        <w:rPr>
+          <w:color w:val="auto"/>
+          <w:sz w:val="22"/>
+        </w:rPr>
+        <w:t>M</w:t>
+      </w:r>
+      <w:bookmarkStart w:id="6" w:name="_GoBack"/>
+      <w:bookmarkEnd w:id="6"/>
+      <w:r>
+        <w:rPr>
+          <w:color w:val="auto"/>
+          <w:sz w:val="22"/>
+        </w:rPr>
+        <w:t>artin-21</w:t>
+      </w:r>
+      <w:r>
+        <w:rPr>
+          <w:color w:val="auto"/>
+          <w:sz w:val="22"/>
+        </w:rPr>
         <w:t>)</w:t>
       </w:r>
     </w:p>
     <w:p>
       <w:r>
-        <w:rPr>
-          <w:color w:val="FF0000"/>
-        </w:rPr>
-        <w:t>Részfeladat 1</w:t>
+        <w:t xml:space="preserve">Egységtesztek készítése </w:t>
       </w:r>
       <w:r>
-        <w:t xml:space="preserve"> (összesen kb. </w:t>
+        <w:t xml:space="preserve">(összesen kb. </w:t>
       </w:r>
       <w:r>
-        <w:rPr>
-          <w:color w:val="FF0000"/>
-        </w:rPr>
-        <w:t>X</w:t>
+        <w:t>6</w:t>
       </w:r>
       <w:r>
         <w:t xml:space="preserve"> óra):</w:t>
@@ -933,10 +929,7 @@
         </w:rPr>
       </w:pPr>
       <w:r>
-        <w:rPr>
-          <w:color w:val="FF0000"/>
-        </w:rPr>
-        <w:t>Konkrét, projekt-specifikus feladat (X osztályhoz unit tesztek készítése)</w:t>
+        <w:t>DefenceAgent.java, DefenceGenetic.java osztályok unit tesztelése</w:t>
       </w:r>
     </w:p>
     <w:p>
@@ -950,11 +943,22 @@
         </w:rPr>
       </w:pPr>
       <w:r>
+        <w:lastRenderedPageBreak/>
+        <w:t>PoisonAgent.java, PoisonGenetic.java osztályok unit tesztelése</w:t>
+      </w:r>
+    </w:p>
+    <w:p>
+      <w:pPr>
+        <w:numPr>
+          <w:ilvl w:val="0"/>
+          <w:numId w:val="1"/>
+        </w:numPr>
         <w:rPr>
           <w:color w:val="FF0000"/>
         </w:rPr>
-        <w:lastRenderedPageBreak/>
-        <w:t>...</w:t>
+      </w:pPr>
+      <w:r>
+        <w:t>Axe.java, Cape.java, Gloves.java, Package.java, Amino.java, Nukleotid.java, Substance.java, PoisonAgent.java, PoisonGenetic.java osztályok unit tesztjének ellenőrzése</w:t>
       </w:r>
     </w:p>
     <w:p>
@@ -964,19 +968,13 @@
         </w:rPr>
       </w:pPr>
       <w:r>
-        <w:rPr>
-          <w:color w:val="FF0000"/>
-        </w:rPr>
-        <w:t>Részfeladat 2</w:t>
+        <w:t>Kódlefedettség</w:t>
       </w:r>
       <w:r>
         <w:t xml:space="preserve"> (összesen kb. </w:t>
       </w:r>
       <w:r>
-        <w:rPr>
-          <w:color w:val="FF0000"/>
-        </w:rPr>
-        <w:t>X</w:t>
+        <w:t>4</w:t>
       </w:r>
       <w:r>
         <w:t xml:space="preserve"> óra):</w:t>
@@ -993,10 +991,7 @@
         </w:rPr>
       </w:pPr>
       <w:r>
-        <w:rPr>
-          <w:color w:val="FF0000"/>
-        </w:rPr>
-        <w:t>Konkrét, projekt-specifikus feladat (Z részfeladat ellenőrzése)</w:t>
+        <w:t>Kódlefedettség készítése unit tesztekhez, Jacoco használatával</w:t>
       </w:r>
     </w:p>
     <w:p>
@@ -1005,9 +1000,12 @@
           <w:ilvl w:val="0"/>
           <w:numId w:val="1"/>
         </w:numPr>
+        <w:rPr>
+          <w:color w:val="FF0000"/>
+        </w:rPr>
       </w:pPr>
       <w:r>
-        <w:t>…</w:t>
+        <w:t>Jacoco plugin implementálása build.gradle-ben, hibakeresés</w:t>
       </w:r>
     </w:p>
     <w:p/>
@@ -1115,7 +1113,7 @@
 </file>
 
 <file path=word/endnotes.xml><?xml version="1.0" encoding="utf-8"?>
-<w:endnotes xmlns:wpc="http://schemas.microsoft.com/office/word/2010/wordprocessingCanvas" xmlns:cx="http://schemas.microsoft.com/office/drawing/2014/chartex" xmlns:cx1="http://schemas.microsoft.com/office/drawing/2015/9/8/chartex" xmlns:cx2="http://schemas.microsoft.com/office/drawing/2015/10/21/chartex" xmlns:cx3="http://schemas.microsoft.com/office/drawing/2016/5/9/chartex" xmlns:cx4="http://schemas.microsoft.com/office/drawing/2016/5/10/chartex" xmlns:cx5="http://schemas.microsoft.com/office/drawing/2016/5/11/chartex" xmlns:cx6="http://schemas.microsoft.com/office/drawing/2016/5/12/chartex" xmlns:cx7="http://schemas.microsoft.com/office/drawing/2016/5/13/chartex" xmlns:cx8="http://schemas.microsoft.com/office/drawing/2016/5/14/chartex" xmlns:mc="http://schemas.openxmlformats.org/markup-compatibility/2006" xmlns:aink="http://schemas.microsoft.com/office/drawing/2016/ink" xmlns:am3d="http://schemas.microsoft.com/office/drawing/2017/model3d" xmlns:o="urn:schemas-microsoft-com:office:office" xmlns:oel="http://schemas.microsoft.com/office/2019/extlst" xmlns:r="http://schemas.openxmlformats.org/officeDocument/2006/relationships" xmlns:m="http://schemas.openxmlformats.org/officeDocument/2006/math" xmlns:v="urn:schemas-microsoft-com:vml" xmlns:wp14="http://schemas.microsoft.com/office/word/2010/wordprocessingDrawing" xmlns:wp="http://schemas.openxmlformats.org/drawingml/2006/wordprocessingDrawing" xmlns:w10="urn:schemas-microsoft-com:office:word" xmlns:w="http://schemas.openxmlformats.org/wordprocessingml/2006/main" xmlns:w14="http://schemas.microsoft.com/office/word/2010/wordml" xmlns:w15="http://schemas.microsoft.com/office/word/2012/wordml" xmlns:w16cex="http://schemas.microsoft.com/office/word/2018/wordml/cex" xmlns:w16cid="http://schemas.microsoft.com/office/word/2016/wordml/cid" xmlns:w16="http://schemas.microsoft.com/office/word/2018/wordml" xmlns:w16du="http://schemas.microsoft.com/office/word/2023/wordml/word16du" xmlns:w16sdtdh="http://schemas.microsoft.com/office/word/2020/wordml/sdtdatahash" xmlns:w16se="http://schemas.microsoft.com/office/word/2015/wordml/symex" xmlns:wpg="http://schemas.microsoft.com/office/word/2010/wordprocessingGroup" xmlns:wpi="http://schemas.microsoft.com/office/word/2010/wordprocessingInk" xmlns:wne="http://schemas.microsoft.com/office/word/2006/wordml" xmlns:wps="http://schemas.microsoft.com/office/word/2010/wordprocessingShape" mc:Ignorable="w14 w15 w16se w16cid w16 w16cex w16sdtdh wp14">
+<w:endnotes xmlns:wpc="http://schemas.microsoft.com/office/word/2010/wordprocessingCanvas" xmlns:cx="http://schemas.microsoft.com/office/drawing/2014/chartex" xmlns:cx1="http://schemas.microsoft.com/office/drawing/2015/9/8/chartex" xmlns:mc="http://schemas.openxmlformats.org/markup-compatibility/2006" xmlns:o="urn:schemas-microsoft-com:office:office" xmlns:r="http://schemas.openxmlformats.org/officeDocument/2006/relationships" xmlns:m="http://schemas.openxmlformats.org/officeDocument/2006/math" xmlns:v="urn:schemas-microsoft-com:vml" xmlns:wp14="http://schemas.microsoft.com/office/word/2010/wordprocessingDrawing" xmlns:wp="http://schemas.openxmlformats.org/drawingml/2006/wordprocessingDrawing" xmlns:w10="urn:schemas-microsoft-com:office:word" xmlns:w="http://schemas.openxmlformats.org/wordprocessingml/2006/main" xmlns:w14="http://schemas.microsoft.com/office/word/2010/wordml" xmlns:w15="http://schemas.microsoft.com/office/word/2012/wordml" xmlns:w16se="http://schemas.microsoft.com/office/word/2015/wordml/symex" xmlns:wpg="http://schemas.microsoft.com/office/word/2010/wordprocessingGroup" xmlns:wpi="http://schemas.microsoft.com/office/word/2010/wordprocessingInk" xmlns:wne="http://schemas.microsoft.com/office/word/2006/wordml" xmlns:wps="http://schemas.microsoft.com/office/word/2010/wordprocessingShape" mc:Ignorable="w14 w15 w16se wp14">
   <w:endnote w:type="separator" w:id="-1">
     <w:p>
       <w:pPr>
@@ -1140,7 +1138,7 @@
 </file>
 
 <file path=word/footnotes.xml><?xml version="1.0" encoding="utf-8"?>
-<w:footnotes xmlns:wpc="http://schemas.microsoft.com/office/word/2010/wordprocessingCanvas" xmlns:cx="http://schemas.microsoft.com/office/drawing/2014/chartex" xmlns:cx1="http://schemas.microsoft.com/office/drawing/2015/9/8/chartex" xmlns:cx2="http://schemas.microsoft.com/office/drawing/2015/10/21/chartex" xmlns:cx3="http://schemas.microsoft.com/office/drawing/2016/5/9/chartex" xmlns:cx4="http://schemas.microsoft.com/office/drawing/2016/5/10/chartex" xmlns:cx5="http://schemas.microsoft.com/office/drawing/2016/5/11/chartex" xmlns:cx6="http://schemas.microsoft.com/office/drawing/2016/5/12/chartex" xmlns:cx7="http://schemas.microsoft.com/office/drawing/2016/5/13/chartex" xmlns:cx8="http://schemas.microsoft.com/office/drawing/2016/5/14/chartex" xmlns:mc="http://schemas.openxmlformats.org/markup-compatibility/2006" xmlns:aink="http://schemas.microsoft.com/office/drawing/2016/ink" xmlns:am3d="http://schemas.microsoft.com/office/drawing/2017/model3d" xmlns:o="urn:schemas-microsoft-com:office:office" xmlns:oel="http://schemas.microsoft.com/office/2019/extlst" xmlns:r="http://schemas.openxmlformats.org/officeDocument/2006/relationships" xmlns:m="http://schemas.openxmlformats.org/officeDocument/2006/math" xmlns:v="urn:schemas-microsoft-com:vml" xmlns:wp14="http://schemas.microsoft.com/office/word/2010/wordprocessingDrawing" xmlns:wp="http://schemas.openxmlformats.org/drawingml/2006/wordprocessingDrawing" xmlns:w10="urn:schemas-microsoft-com:office:word" xmlns:w="http://schemas.openxmlformats.org/wordprocessingml/2006/main" xmlns:w14="http://schemas.microsoft.com/office/word/2010/wordml" xmlns:w15="http://schemas.microsoft.com/office/word/2012/wordml" xmlns:w16cex="http://schemas.microsoft.com/office/word/2018/wordml/cex" xmlns:w16cid="http://schemas.microsoft.com/office/word/2016/wordml/cid" xmlns:w16="http://schemas.microsoft.com/office/word/2018/wordml" xmlns:w16du="http://schemas.microsoft.com/office/word/2023/wordml/word16du" xmlns:w16sdtdh="http://schemas.microsoft.com/office/word/2020/wordml/sdtdatahash" xmlns:w16se="http://schemas.microsoft.com/office/word/2015/wordml/symex" xmlns:wpg="http://schemas.microsoft.com/office/word/2010/wordprocessingGroup" xmlns:wpi="http://schemas.microsoft.com/office/word/2010/wordprocessingInk" xmlns:wne="http://schemas.microsoft.com/office/word/2006/wordml" xmlns:wps="http://schemas.microsoft.com/office/word/2010/wordprocessingShape" mc:Ignorable="w14 w15 w16se w16cid w16 w16cex w16sdtdh wp14">
+<w:footnotes xmlns:wpc="http://schemas.microsoft.com/office/word/2010/wordprocessingCanvas" xmlns:cx="http://schemas.microsoft.com/office/drawing/2014/chartex" xmlns:cx1="http://schemas.microsoft.com/office/drawing/2015/9/8/chartex" xmlns:mc="http://schemas.openxmlformats.org/markup-compatibility/2006" xmlns:o="urn:schemas-microsoft-com:office:office" xmlns:r="http://schemas.openxmlformats.org/officeDocument/2006/relationships" xmlns:m="http://schemas.openxmlformats.org/officeDocument/2006/math" xmlns:v="urn:schemas-microsoft-com:vml" xmlns:wp14="http://schemas.microsoft.com/office/word/2010/wordprocessingDrawing" xmlns:wp="http://schemas.openxmlformats.org/drawingml/2006/wordprocessingDrawing" xmlns:w10="urn:schemas-microsoft-com:office:word" xmlns:w="http://schemas.openxmlformats.org/wordprocessingml/2006/main" xmlns:w14="http://schemas.microsoft.com/office/word/2010/wordml" xmlns:w15="http://schemas.microsoft.com/office/word/2012/wordml" xmlns:w16se="http://schemas.microsoft.com/office/word/2015/wordml/symex" xmlns:wpg="http://schemas.microsoft.com/office/word/2010/wordprocessingGroup" xmlns:wpi="http://schemas.microsoft.com/office/word/2010/wordprocessingInk" xmlns:wne="http://schemas.microsoft.com/office/word/2006/wordml" xmlns:wps="http://schemas.microsoft.com/office/word/2010/wordprocessingShape" mc:Ignorable="w14 w15 w16se wp14">
   <w:footnote w:type="separator" w:id="-1">
     <w:p>
       <w:pPr>
@@ -1165,7 +1163,7 @@
 </file>
 
 <file path=word/numbering.xml><?xml version="1.0" encoding="utf-8"?>
-<w:numbering xmlns:wpc="http://schemas.microsoft.com/office/word/2010/wordprocessingCanvas" xmlns:cx="http://schemas.microsoft.com/office/drawing/2014/chartex" xmlns:cx1="http://schemas.microsoft.com/office/drawing/2015/9/8/chartex" xmlns:cx2="http://schemas.microsoft.com/office/drawing/2015/10/21/chartex" xmlns:cx3="http://schemas.microsoft.com/office/drawing/2016/5/9/chartex" xmlns:cx4="http://schemas.microsoft.com/office/drawing/2016/5/10/chartex" xmlns:cx5="http://schemas.microsoft.com/office/drawing/2016/5/11/chartex" xmlns:cx6="http://schemas.microsoft.com/office/drawing/2016/5/12/chartex" xmlns:cx7="http://schemas.microsoft.com/office/drawing/2016/5/13/chartex" xmlns:cx8="http://schemas.microsoft.com/office/drawing/2016/5/14/chartex" xmlns:mc="http://schemas.openxmlformats.org/markup-compatibility/2006" xmlns:aink="http://schemas.microsoft.com/office/drawing/2016/ink" xmlns:am3d="http://schemas.microsoft.com/office/drawing/2017/model3d" xmlns:o="urn:schemas-microsoft-com:office:office" xmlns:oel="http://schemas.microsoft.com/office/2019/extlst" xmlns:r="http://schemas.openxmlformats.org/officeDocument/2006/relationships" xmlns:m="http://schemas.openxmlformats.org/officeDocument/2006/math" xmlns:v="urn:schemas-microsoft-com:vml" xmlns:wp14="http://schemas.microsoft.com/office/word/2010/wordprocessingDrawing" xmlns:wp="http://schemas.openxmlformats.org/drawingml/2006/wordprocessingDrawing" xmlns:w10="urn:schemas-microsoft-com:office:word" xmlns:w="http://schemas.openxmlformats.org/wordprocessingml/2006/main" xmlns:w14="http://schemas.microsoft.com/office/word/2010/wordml" xmlns:w15="http://schemas.microsoft.com/office/word/2012/wordml" xmlns:w16cex="http://schemas.microsoft.com/office/word/2018/wordml/cex" xmlns:w16cid="http://schemas.microsoft.com/office/word/2016/wordml/cid" xmlns:w16="http://schemas.microsoft.com/office/word/2018/wordml" xmlns:w16du="http://schemas.microsoft.com/office/word/2023/wordml/word16du" xmlns:w16sdtdh="http://schemas.microsoft.com/office/word/2020/wordml/sdtdatahash" xmlns:w16se="http://schemas.microsoft.com/office/word/2015/wordml/symex" xmlns:wpg="http://schemas.microsoft.com/office/word/2010/wordprocessingGroup" xmlns:wpi="http://schemas.microsoft.com/office/word/2010/wordprocessingInk" xmlns:wne="http://schemas.microsoft.com/office/word/2006/wordml" xmlns:wps="http://schemas.microsoft.com/office/word/2010/wordprocessingShape" mc:Ignorable="w14 w15 w16se w16cid w16 w16cex w16sdtdh wp14">
+<w:numbering xmlns:wpc="http://schemas.microsoft.com/office/word/2010/wordprocessingCanvas" xmlns:cx="http://schemas.microsoft.com/office/drawing/2014/chartex" xmlns:cx1="http://schemas.microsoft.com/office/drawing/2015/9/8/chartex" xmlns:mc="http://schemas.openxmlformats.org/markup-compatibility/2006" xmlns:o="urn:schemas-microsoft-com:office:office" xmlns:r="http://schemas.openxmlformats.org/officeDocument/2006/relationships" xmlns:m="http://schemas.openxmlformats.org/officeDocument/2006/math" xmlns:v="urn:schemas-microsoft-com:vml" xmlns:wp14="http://schemas.microsoft.com/office/word/2010/wordprocessingDrawing" xmlns:wp="http://schemas.openxmlformats.org/drawingml/2006/wordprocessingDrawing" xmlns:w10="urn:schemas-microsoft-com:office:word" xmlns:w="http://schemas.openxmlformats.org/wordprocessingml/2006/main" xmlns:w14="http://schemas.microsoft.com/office/word/2010/wordml" xmlns:w15="http://schemas.microsoft.com/office/word/2012/wordml" xmlns:w16se="http://schemas.microsoft.com/office/word/2015/wordml/symex" xmlns:wpg="http://schemas.microsoft.com/office/word/2010/wordprocessingGroup" xmlns:wpi="http://schemas.microsoft.com/office/word/2010/wordprocessingInk" xmlns:wne="http://schemas.microsoft.com/office/word/2006/wordml" xmlns:wps="http://schemas.microsoft.com/office/word/2010/wordprocessingShape" mc:Ignorable="w14 w15 w16se wp14">
   <w:abstractNum w:abstractNumId="0" w15:restartNumberingAfterBreak="0">
     <w:nsid w:val="34AB54F5"/>
     <w:multiLevelType w:val="hybridMultilevel"/>
@@ -1280,14 +1278,14 @@
       </w:rPr>
     </w:lvl>
   </w:abstractNum>
-  <w:num w:numId="1" w16cid:durableId="1208877533">
+  <w:num w:numId="1">
     <w:abstractNumId w:val="0"/>
   </w:num>
 </w:numbering>
 </file>
 
 <file path=word/styles.xml><?xml version="1.0" encoding="utf-8"?>
-<w:styles xmlns:mc="http://schemas.openxmlformats.org/markup-compatibility/2006" xmlns:r="http://schemas.openxmlformats.org/officeDocument/2006/relationships" xmlns:w="http://schemas.openxmlformats.org/wordprocessingml/2006/main" xmlns:w14="http://schemas.microsoft.com/office/word/2010/wordml" xmlns:w15="http://schemas.microsoft.com/office/word/2012/wordml" xmlns:w16cex="http://schemas.microsoft.com/office/word/2018/wordml/cex" xmlns:w16cid="http://schemas.microsoft.com/office/word/2016/wordml/cid" xmlns:w16="http://schemas.microsoft.com/office/word/2018/wordml" xmlns:w16sdtdh="http://schemas.microsoft.com/office/word/2020/wordml/sdtdatahash" xmlns:w16se="http://schemas.microsoft.com/office/word/2015/wordml/symex" mc:Ignorable="w14 w15 w16se w16cid w16 w16cex w16sdtdh">
+<w:styles xmlns:mc="http://schemas.openxmlformats.org/markup-compatibility/2006" xmlns:r="http://schemas.openxmlformats.org/officeDocument/2006/relationships" xmlns:w="http://schemas.openxmlformats.org/wordprocessingml/2006/main" xmlns:w14="http://schemas.microsoft.com/office/word/2010/wordml" xmlns:w15="http://schemas.microsoft.com/office/word/2012/wordml" xmlns:w16se="http://schemas.microsoft.com/office/word/2015/wordml/symex" mc:Ignorable="w14 w15 w16se">
   <w:docDefaults>
     <w:rPrDefault>
       <w:rPr>
@@ -1303,7 +1301,7 @@
       </w:pPr>
     </w:pPrDefault>
   </w:docDefaults>
-  <w:latentStyles w:defLockedState="0" w:defUIPriority="99" w:defSemiHidden="0" w:defUnhideWhenUsed="0" w:defQFormat="0" w:count="376">
+  <w:latentStyles w:defLockedState="0" w:defUIPriority="99" w:defSemiHidden="0" w:defUnhideWhenUsed="0" w:defQFormat="0" w:count="371">
     <w:lsdException w:name="Normal" w:uiPriority="0" w:qFormat="1"/>
     <w:lsdException w:name="heading 1" w:uiPriority="9" w:qFormat="1"/>
     <w:lsdException w:name="heading 2" w:semiHidden="1" w:uiPriority="9" w:unhideWhenUsed="1" w:qFormat="1"/>
@@ -1409,6 +1407,7 @@
     <w:lsdException w:name="HTML Sample" w:semiHidden="1" w:unhideWhenUsed="1"/>
     <w:lsdException w:name="HTML Typewriter" w:semiHidden="1" w:unhideWhenUsed="1"/>
     <w:lsdException w:name="HTML Variable" w:semiHidden="1" w:unhideWhenUsed="1"/>
+    <w:lsdException w:name="Normal Table" w:semiHidden="1" w:unhideWhenUsed="1"/>
     <w:lsdException w:name="annotation subject" w:semiHidden="1" w:unhideWhenUsed="1"/>
     <w:lsdException w:name="No List" w:semiHidden="1" w:unhideWhenUsed="1"/>
     <w:lsdException w:name="Outline List 1" w:semiHidden="1" w:unhideWhenUsed="1"/>
@@ -1451,8 +1450,11 @@
     <w:lsdException w:name="Table Contemporary" w:semiHidden="1" w:unhideWhenUsed="1"/>
     <w:lsdException w:name="Table Elegant" w:semiHidden="1" w:unhideWhenUsed="1"/>
     <w:lsdException w:name="Table Professional" w:semiHidden="1" w:unhideWhenUsed="1"/>
+    <w:lsdException w:name="Table Subtle 1" w:semiHidden="1" w:unhideWhenUsed="1"/>
     <w:lsdException w:name="Table Subtle 2" w:semiHidden="1" w:unhideWhenUsed="1"/>
     <w:lsdException w:name="Table Web 1" w:semiHidden="1" w:unhideWhenUsed="1"/>
+    <w:lsdException w:name="Table Web 2" w:semiHidden="1" w:unhideWhenUsed="1"/>
+    <w:lsdException w:name="Table Web 3" w:semiHidden="1" w:unhideWhenUsed="1"/>
     <w:lsdException w:name="Balloon Text" w:semiHidden="1" w:unhideWhenUsed="1"/>
     <w:lsdException w:name="Table Grid" w:uiPriority="59"/>
     <w:lsdException w:name="Table Theme" w:semiHidden="1" w:unhideWhenUsed="1"/>
@@ -1671,11 +1673,6 @@
     <w:lsdException w:name="List Table 5 Dark Accent 6" w:uiPriority="50"/>
     <w:lsdException w:name="List Table 6 Colorful Accent 6" w:uiPriority="51"/>
     <w:lsdException w:name="List Table 7 Colorful Accent 6" w:uiPriority="52"/>
-    <w:lsdException w:name="Mention" w:semiHidden="1" w:unhideWhenUsed="1"/>
-    <w:lsdException w:name="Smart Hyperlink" w:semiHidden="1" w:unhideWhenUsed="1"/>
-    <w:lsdException w:name="Hashtag" w:semiHidden="1" w:unhideWhenUsed="1"/>
-    <w:lsdException w:name="Unresolved Mention" w:semiHidden="1" w:unhideWhenUsed="1"/>
-    <w:lsdException w:name="Smart Link" w:semiHidden="1" w:unhideWhenUsed="1"/>
   </w:latentStyles>
   <w:style w:type="paragraph" w:default="1" w:styleId="Norml">
     <w:name w:val="Normal"/>

</xml_diff>